<commit_message>
feat: enhance forms with legal information selection and document generation capabilities
</commit_message>
<xml_diff>
--- a/src/assets/template1.docx
+++ b/src/assets/template1.docx
@@ -707,7 +707,6 @@
         </w:tabs>
         <w:spacing w:before="120" w:after="120" w:line="276" w:lineRule="auto"/>
         <w:ind w:left="0" w:firstLine="675"/>
-        <w:jc w:val="both"/>
         <w:rPr>
           <w:rFonts w:ascii="Times New Roman" w:hAnsi="Times New Roman"/>
           <w:b/>
@@ -733,7 +732,24 @@
         </w:tabs>
         <w:spacing w:before="120" w:after="120" w:line="276" w:lineRule="auto"/>
         <w:ind w:left="675"/>
-        <w:jc w:val="both"/>
+        <w:rPr>
+          <w:rFonts w:ascii="Times New Roman" w:hAnsi="Times New Roman"/>
+          <w:b/>
+          <w:i/>
+          <w:iCs/>
+          <w:sz w:val="28"/>
+          <w:lang w:val="vi-VN"/>
+        </w:rPr>
+      </w:pPr>
+    </w:p>
+    <w:p>
+      <w:pPr>
+        <w:pStyle w:val="Picture"/>
+        <w:tabs>
+          <w:tab w:val="left" w:pos="993"/>
+        </w:tabs>
+        <w:spacing w:before="120" w:after="120" w:line="276" w:lineRule="auto"/>
+        <w:ind w:left="675"/>
         <w:rPr>
           <w:rFonts w:ascii="Times New Roman" w:hAnsi="Times New Roman"/>
           <w:bCs w:val="0"/>
@@ -751,18 +767,12 @@
       </w:r>
       <w:r>
         <w:rPr>
+          <w:rFonts w:ascii="Times New Roman" w:hAnsi="Times New Roman"/>
           <w:bCs w:val="0"/>
-        </w:rPr>
-        <w:t xml:space="preserve"> </w:t>
-      </w:r>
-      <w:r>
-        <w:rPr>
-          <w:rFonts w:ascii="Times New Roman" w:hAnsi="Times New Roman"/>
-          <w:bCs w:val="0"/>
           <w:sz w:val="28"/>
           <w:lang w:val="vi-VN"/>
         </w:rPr>
-        <w:t>thongTinPhapLi</w:t>
+        <w:t>thongTinPhapLiChuanBi</w:t>
       </w:r>
       <w:r>
         <w:rPr>
@@ -813,7 +823,6 @@
         </w:tabs>
         <w:spacing w:before="120" w:after="120" w:line="276" w:lineRule="auto"/>
         <w:ind w:left="0" w:firstLine="675"/>
-        <w:jc w:val="both"/>
         <w:rPr>
           <w:rFonts w:ascii="Times New Roman" w:hAnsi="Times New Roman"/>
           <w:b/>
@@ -847,7 +856,6 @@
         </w:tabs>
         <w:spacing w:before="120" w:after="120" w:line="276" w:lineRule="auto"/>
         <w:ind w:left="675"/>
-        <w:jc w:val="both"/>
         <w:rPr>
           <w:rFonts w:ascii="Times New Roman" w:hAnsi="Times New Roman"/>
           <w:bCs w:val="0"/>
@@ -893,7 +901,6 @@
         </w:tabs>
         <w:spacing w:before="120" w:after="120" w:line="276" w:lineRule="auto"/>
         <w:ind w:left="0" w:firstLine="675"/>
-        <w:jc w:val="both"/>
         <w:rPr>
           <w:rFonts w:ascii="Times New Roman" w:hAnsi="Times New Roman"/>
           <w:b/>
@@ -915,7 +922,6 @@
       <w:pPr>
         <w:spacing w:before="60" w:after="60" w:line="264" w:lineRule="auto"/>
         <w:ind w:firstLine="709"/>
-        <w:jc w:val="both"/>
         <w:rPr>
           <w:rFonts w:ascii="Times New Roman" w:hAnsi="Times New Roman"/>
           <w:bCs w:val="0"/>
@@ -961,7 +967,6 @@
         </w:tabs>
         <w:spacing w:before="120" w:after="120" w:line="276" w:lineRule="auto"/>
         <w:ind w:left="0" w:firstLine="675"/>
-        <w:jc w:val="both"/>
         <w:rPr>
           <w:rFonts w:ascii="Times New Roman" w:hAnsi="Times New Roman"/>
           <w:b/>
@@ -991,7 +996,6 @@
       <w:pPr>
         <w:spacing w:before="60" w:after="60" w:line="264" w:lineRule="auto"/>
         <w:ind w:firstLine="709"/>
-        <w:jc w:val="both"/>
         <w:rPr>
           <w:rFonts w:ascii="Times New Roman" w:hAnsi="Times New Roman"/>
           <w:sz w:val="28"/>
@@ -1033,7 +1037,6 @@
         </w:tabs>
         <w:spacing w:before="120" w:after="120" w:line="276" w:lineRule="auto"/>
         <w:ind w:left="0" w:firstLine="675"/>
-        <w:jc w:val="both"/>
         <w:rPr>
           <w:rFonts w:ascii="Times New Roman" w:hAnsi="Times New Roman"/>
           <w:i/>
@@ -1093,7 +1096,6 @@
         </w:tabs>
         <w:spacing w:before="120" w:after="120" w:line="276" w:lineRule="auto"/>
         <w:ind w:left="0" w:firstLine="675"/>
-        <w:jc w:val="both"/>
         <w:rPr>
           <w:rFonts w:ascii="Times New Roman" w:hAnsi="Times New Roman"/>
           <w:b/>
@@ -1171,7 +1173,6 @@
         </w:tabs>
         <w:spacing w:before="120" w:after="120" w:line="276" w:lineRule="auto"/>
         <w:ind w:left="0" w:firstLine="675"/>
-        <w:jc w:val="both"/>
         <w:rPr>
           <w:rFonts w:ascii="Times New Roman" w:hAnsi="Times New Roman"/>
           <w:b/>
@@ -1706,6 +1707,7 @@
                 <w:sz w:val="28"/>
                 <w:lang w:eastAsia="x-none"/>
               </w:rPr>
+              <w:lastRenderedPageBreak/>
               <w:t>………</w:t>
             </w:r>
           </w:p>
@@ -1801,13 +1803,11 @@
     </w:tbl>
     <w:p>
       <w:pPr>
-        <w:jc w:val="center"/>
         <w:outlineLvl w:val="0"/>
         <w:rPr>
           <w:rFonts w:ascii="Times New Roman" w:hAnsi="Times New Roman"/>
           <w:b/>
           <w:sz w:val="28"/>
-          <w:lang w:val="vi-VN"/>
         </w:rPr>
         <w:sectPr>
           <w:headerReference w:type="default" r:id="rId8"/>
@@ -1819,1096 +1819,6 @@
         </w:sectPr>
       </w:pPr>
     </w:p>
-    <w:p>
-      <w:pPr>
-        <w:jc w:val="center"/>
-        <w:outlineLvl w:val="0"/>
-        <w:rPr>
-          <w:rFonts w:ascii="Times New Roman" w:hAnsi="Times New Roman"/>
-          <w:b/>
-          <w:bCs w:val="0"/>
-          <w:spacing w:val="0"/>
-          <w:sz w:val="28"/>
-          <w:lang w:val="vi-VN"/>
-        </w:rPr>
-      </w:pPr>
-      <w:r>
-        <w:rPr>
-          <w:rFonts w:ascii="Times New Roman" w:hAnsi="Times New Roman"/>
-          <w:b/>
-          <w:sz w:val="28"/>
-          <w:lang w:val="vi-VN"/>
-        </w:rPr>
-        <w:lastRenderedPageBreak/>
-        <w:t>PHỤ LỤC - DỰ TOÁN CHI PHÍ MUA SẮM</w:t>
-      </w:r>
-    </w:p>
-    <w:p>
-      <w:pPr>
-        <w:spacing w:before="240"/>
-        <w:contextualSpacing/>
-        <w:jc w:val="center"/>
-        <w:rPr>
-          <w:rFonts w:ascii="Times New Roman" w:hAnsi="Times New Roman"/>
-          <w:i/>
-          <w:sz w:val="28"/>
-          <w:lang w:val="vi-VN"/>
-        </w:rPr>
-      </w:pPr>
-      <w:r>
-        <w:rPr>
-          <w:rFonts w:ascii="Times New Roman" w:hAnsi="Times New Roman"/>
-          <w:i/>
-          <w:sz w:val="28"/>
-          <w:lang w:val="vi-VN"/>
-        </w:rPr>
-        <w:t xml:space="preserve">(Kèm theo Tờ trình </w:t>
-      </w:r>
-      <w:r>
-        <w:rPr>
-          <w:rFonts w:ascii="Times New Roman" w:hAnsi="Times New Roman"/>
-          <w:bCs w:val="0"/>
-          <w:i/>
-          <w:spacing w:val="0"/>
-          <w:sz w:val="28"/>
-          <w:lang w:val="vi-VN" w:eastAsia="vi-VN"/>
-        </w:rPr>
-        <w:t xml:space="preserve">ngày </w:t>
-      </w:r>
-      <w:r>
-        <w:rPr>
-          <w:rFonts w:ascii="Times New Roman" w:hAnsi="Times New Roman"/>
-          <w:bCs w:val="0"/>
-          <w:i/>
-          <w:spacing w:val="0"/>
-          <w:sz w:val="28"/>
-          <w:lang w:val="vi-VN" w:eastAsia="vi-VN"/>
-        </w:rPr>
-        <w:t xml:space="preserve">   </w:t>
-      </w:r>
-      <w:r>
-        <w:rPr>
-          <w:rFonts w:ascii="Times New Roman" w:hAnsi="Times New Roman"/>
-          <w:bCs w:val="0"/>
-          <w:i/>
-          <w:spacing w:val="0"/>
-          <w:sz w:val="28"/>
-          <w:lang w:val="vi-VN" w:eastAsia="vi-VN"/>
-        </w:rPr>
-        <w:t xml:space="preserve"> tháng </w:t>
-      </w:r>
-      <w:r>
-        <w:rPr>
-          <w:rFonts w:ascii="Times New Roman" w:hAnsi="Times New Roman"/>
-          <w:bCs w:val="0"/>
-          <w:i/>
-          <w:spacing w:val="0"/>
-          <w:sz w:val="28"/>
-          <w:lang w:val="vi-VN" w:eastAsia="vi-VN"/>
-        </w:rPr>
-        <w:t xml:space="preserve">  </w:t>
-      </w:r>
-      <w:r>
-        <w:rPr>
-          <w:rFonts w:ascii="Times New Roman" w:hAnsi="Times New Roman"/>
-          <w:bCs w:val="0"/>
-          <w:i/>
-          <w:spacing w:val="0"/>
-          <w:sz w:val="28"/>
-          <w:lang w:val="vi-VN" w:eastAsia="vi-VN"/>
-        </w:rPr>
-        <w:t xml:space="preserve"> năm 2025</w:t>
-      </w:r>
-      <w:r>
-        <w:rPr>
-          <w:rFonts w:ascii="Times New Roman" w:hAnsi="Times New Roman"/>
-          <w:i/>
-          <w:sz w:val="28"/>
-          <w:lang w:val="vi-VN"/>
-        </w:rPr>
-        <w:t>)</w:t>
-      </w:r>
-    </w:p>
-    <w:p>
-      <w:pPr>
-        <w:spacing w:before="240"/>
-        <w:contextualSpacing/>
-        <w:jc w:val="center"/>
-        <w:rPr>
-          <w:rFonts w:ascii="Times New Roman" w:hAnsi="Times New Roman"/>
-          <w:i/>
-          <w:sz w:val="28"/>
-          <w:lang w:val="vi-VN"/>
-        </w:rPr>
-      </w:pPr>
-    </w:p>
-    <w:tbl>
-      <w:tblPr>
-        <w:tblW w:w="5000" w:type="pct"/>
-        <w:tblLook w:val="04A0" w:firstRow="1" w:lastRow="0" w:firstColumn="1" w:lastColumn="0" w:noHBand="0" w:noVBand="1"/>
-      </w:tblPr>
-      <w:tblGrid>
-        <w:gridCol w:w="708"/>
-        <w:gridCol w:w="3015"/>
-        <w:gridCol w:w="2552"/>
-        <w:gridCol w:w="1516"/>
-        <w:gridCol w:w="6771"/>
-      </w:tblGrid>
-      <w:tr>
-        <w:trPr>
-          <w:trHeight w:val="397"/>
-        </w:trPr>
-        <w:tc>
-          <w:tcPr>
-            <w:tcW w:w="197" w:type="pct"/>
-            <w:tcBorders>
-              <w:top w:val="single" w:sz="4" w:space="0" w:color="auto"/>
-              <w:left w:val="single" w:sz="4" w:space="0" w:color="auto"/>
-              <w:bottom w:val="single" w:sz="4" w:space="0" w:color="auto"/>
-              <w:right w:val="single" w:sz="4" w:space="0" w:color="auto"/>
-            </w:tcBorders>
-            <w:vAlign w:val="center"/>
-            <w:hideMark/>
-          </w:tcPr>
-          <w:p>
-            <w:pPr>
-              <w:jc w:val="center"/>
-              <w:rPr>
-                <w:rFonts w:ascii="Times New Roman" w:hAnsi="Times New Roman"/>
-                <w:b/>
-                <w:spacing w:val="0"/>
-                <w:sz w:val="26"/>
-                <w:szCs w:val="26"/>
-              </w:rPr>
-            </w:pPr>
-            <w:r>
-              <w:rPr>
-                <w:rFonts w:ascii="Times New Roman" w:hAnsi="Times New Roman"/>
-                <w:b/>
-                <w:spacing w:val="0"/>
-                <w:sz w:val="26"/>
-                <w:szCs w:val="26"/>
-              </w:rPr>
-              <w:t>STT</w:t>
-            </w:r>
-          </w:p>
-        </w:tc>
-        <w:tc>
-          <w:tcPr>
-            <w:tcW w:w="1047" w:type="pct"/>
-            <w:tcBorders>
-              <w:top w:val="single" w:sz="4" w:space="0" w:color="auto"/>
-              <w:left w:val="nil"/>
-              <w:bottom w:val="single" w:sz="4" w:space="0" w:color="auto"/>
-              <w:right w:val="single" w:sz="4" w:space="0" w:color="auto"/>
-            </w:tcBorders>
-            <w:vAlign w:val="center"/>
-            <w:hideMark/>
-          </w:tcPr>
-          <w:p>
-            <w:pPr>
-              <w:jc w:val="center"/>
-              <w:rPr>
-                <w:rFonts w:ascii="Times New Roman" w:hAnsi="Times New Roman"/>
-                <w:b/>
-                <w:spacing w:val="0"/>
-                <w:sz w:val="26"/>
-                <w:szCs w:val="26"/>
-              </w:rPr>
-            </w:pPr>
-            <w:r>
-              <w:rPr>
-                <w:rFonts w:ascii="Times New Roman" w:hAnsi="Times New Roman"/>
-                <w:b/>
-                <w:spacing w:val="0"/>
-                <w:sz w:val="26"/>
-                <w:szCs w:val="26"/>
-              </w:rPr>
-              <w:t>Nội dung</w:t>
-            </w:r>
-          </w:p>
-        </w:tc>
-        <w:tc>
-          <w:tcPr>
-            <w:tcW w:w="888" w:type="pct"/>
-            <w:tcBorders>
-              <w:top w:val="single" w:sz="4" w:space="0" w:color="auto"/>
-              <w:left w:val="nil"/>
-              <w:bottom w:val="single" w:sz="4" w:space="0" w:color="auto"/>
-              <w:right w:val="single" w:sz="4" w:space="0" w:color="auto"/>
-            </w:tcBorders>
-            <w:vAlign w:val="center"/>
-            <w:hideMark/>
-          </w:tcPr>
-          <w:p>
-            <w:pPr>
-              <w:jc w:val="center"/>
-              <w:rPr>
-                <w:rFonts w:ascii="Times New Roman" w:hAnsi="Times New Roman"/>
-                <w:b/>
-                <w:spacing w:val="0"/>
-                <w:sz w:val="26"/>
-                <w:szCs w:val="26"/>
-              </w:rPr>
-            </w:pPr>
-            <w:r>
-              <w:rPr>
-                <w:rFonts w:ascii="Times New Roman" w:hAnsi="Times New Roman"/>
-                <w:b/>
-                <w:spacing w:val="0"/>
-                <w:sz w:val="26"/>
-                <w:szCs w:val="26"/>
-              </w:rPr>
-              <w:t>Diễn giải</w:t>
-            </w:r>
-          </w:p>
-        </w:tc>
-        <w:tc>
-          <w:tcPr>
-            <w:tcW w:w="527" w:type="pct"/>
-            <w:tcBorders>
-              <w:top w:val="single" w:sz="4" w:space="0" w:color="auto"/>
-              <w:left w:val="nil"/>
-              <w:bottom w:val="single" w:sz="4" w:space="0" w:color="auto"/>
-              <w:right w:val="single" w:sz="4" w:space="0" w:color="auto"/>
-            </w:tcBorders>
-            <w:vAlign w:val="center"/>
-            <w:hideMark/>
-          </w:tcPr>
-          <w:p>
-            <w:pPr>
-              <w:jc w:val="center"/>
-              <w:rPr>
-                <w:rFonts w:ascii="Times New Roman" w:hAnsi="Times New Roman"/>
-                <w:b/>
-                <w:spacing w:val="0"/>
-                <w:sz w:val="26"/>
-                <w:szCs w:val="26"/>
-              </w:rPr>
-            </w:pPr>
-            <w:r>
-              <w:rPr>
-                <w:rFonts w:ascii="Times New Roman" w:hAnsi="Times New Roman"/>
-                <w:b/>
-                <w:spacing w:val="0"/>
-                <w:sz w:val="26"/>
-                <w:szCs w:val="26"/>
-              </w:rPr>
-              <w:t>Giá  trị tạm tính (đồng)</w:t>
-            </w:r>
-          </w:p>
-        </w:tc>
-        <w:tc>
-          <w:tcPr>
-            <w:tcW w:w="2341" w:type="pct"/>
-            <w:tcBorders>
-              <w:top w:val="single" w:sz="4" w:space="0" w:color="auto"/>
-              <w:left w:val="nil"/>
-              <w:bottom w:val="single" w:sz="4" w:space="0" w:color="auto"/>
-              <w:right w:val="single" w:sz="4" w:space="0" w:color="auto"/>
-            </w:tcBorders>
-            <w:vAlign w:val="center"/>
-            <w:hideMark/>
-          </w:tcPr>
-          <w:p>
-            <w:pPr>
-              <w:jc w:val="center"/>
-              <w:rPr>
-                <w:rFonts w:ascii="Times New Roman" w:hAnsi="Times New Roman"/>
-                <w:b/>
-                <w:spacing w:val="0"/>
-                <w:sz w:val="26"/>
-                <w:szCs w:val="26"/>
-              </w:rPr>
-            </w:pPr>
-            <w:r>
-              <w:rPr>
-                <w:rFonts w:ascii="Times New Roman" w:hAnsi="Times New Roman"/>
-                <w:b/>
-                <w:spacing w:val="0"/>
-                <w:sz w:val="26"/>
-                <w:szCs w:val="26"/>
-              </w:rPr>
-              <w:t>GHI CHÚ</w:t>
-            </w:r>
-          </w:p>
-        </w:tc>
-      </w:tr>
-      <w:tr>
-        <w:trPr>
-          <w:trHeight w:val="397"/>
-        </w:trPr>
-        <w:tc>
-          <w:tcPr>
-            <w:tcW w:w="197" w:type="pct"/>
-            <w:tcBorders>
-              <w:top w:val="nil"/>
-              <w:left w:val="single" w:sz="4" w:space="0" w:color="auto"/>
-              <w:bottom w:val="single" w:sz="4" w:space="0" w:color="auto"/>
-              <w:right w:val="single" w:sz="4" w:space="0" w:color="auto"/>
-            </w:tcBorders>
-            <w:vAlign w:val="center"/>
-            <w:hideMark/>
-          </w:tcPr>
-          <w:p>
-            <w:pPr>
-              <w:jc w:val="center"/>
-              <w:rPr>
-                <w:rFonts w:ascii="Times New Roman" w:hAnsi="Times New Roman"/>
-                <w:b/>
-                <w:spacing w:val="0"/>
-                <w:sz w:val="26"/>
-                <w:szCs w:val="26"/>
-              </w:rPr>
-            </w:pPr>
-            <w:r>
-              <w:rPr>
-                <w:rFonts w:ascii="Times New Roman" w:hAnsi="Times New Roman"/>
-                <w:b/>
-                <w:spacing w:val="0"/>
-                <w:sz w:val="26"/>
-                <w:szCs w:val="26"/>
-              </w:rPr>
-              <w:t>1</w:t>
-            </w:r>
-          </w:p>
-        </w:tc>
-        <w:tc>
-          <w:tcPr>
-            <w:tcW w:w="1047" w:type="pct"/>
-            <w:tcBorders>
-              <w:top w:val="nil"/>
-              <w:left w:val="nil"/>
-              <w:bottom w:val="single" w:sz="4" w:space="0" w:color="auto"/>
-              <w:right w:val="single" w:sz="4" w:space="0" w:color="auto"/>
-            </w:tcBorders>
-            <w:vAlign w:val="center"/>
-            <w:hideMark/>
-          </w:tcPr>
-          <w:p>
-            <w:pPr>
-              <w:rPr>
-                <w:rFonts w:ascii="Times New Roman" w:hAnsi="Times New Roman"/>
-                <w:b/>
-                <w:spacing w:val="0"/>
-                <w:sz w:val="26"/>
-                <w:szCs w:val="26"/>
-              </w:rPr>
-            </w:pPr>
-            <w:r>
-              <w:rPr>
-                <w:rFonts w:ascii="Times New Roman" w:hAnsi="Times New Roman"/>
-                <w:b/>
-                <w:spacing w:val="0"/>
-                <w:sz w:val="26"/>
-                <w:szCs w:val="26"/>
-              </w:rPr>
-              <w:t>Chi phí lập báo cáo kinh  tế - kỹ thuật</w:t>
-            </w:r>
-          </w:p>
-        </w:tc>
-        <w:tc>
-          <w:tcPr>
-            <w:tcW w:w="888" w:type="pct"/>
-            <w:tcBorders>
-              <w:top w:val="nil"/>
-              <w:left w:val="nil"/>
-              <w:bottom w:val="single" w:sz="4" w:space="0" w:color="auto"/>
-              <w:right w:val="single" w:sz="4" w:space="0" w:color="auto"/>
-            </w:tcBorders>
-            <w:vAlign w:val="center"/>
-            <w:hideMark/>
-          </w:tcPr>
-          <w:p>
-            <w:pPr>
-              <w:jc w:val="center"/>
-              <w:rPr>
-                <w:rFonts w:ascii="Times New Roman" w:hAnsi="Times New Roman"/>
-                <w:b/>
-                <w:spacing w:val="0"/>
-                <w:sz w:val="26"/>
-                <w:szCs w:val="26"/>
-              </w:rPr>
-            </w:pPr>
-            <w:r>
-              <w:rPr>
-                <w:rFonts w:ascii="Times New Roman" w:hAnsi="Times New Roman"/>
-                <w:b/>
-                <w:spacing w:val="0"/>
-                <w:sz w:val="26"/>
-                <w:szCs w:val="26"/>
-              </w:rPr>
-              <w:t> </w:t>
-            </w:r>
-          </w:p>
-        </w:tc>
-        <w:tc>
-          <w:tcPr>
-            <w:tcW w:w="527" w:type="pct"/>
-            <w:tcBorders>
-              <w:top w:val="nil"/>
-              <w:left w:val="nil"/>
-              <w:bottom w:val="single" w:sz="4" w:space="0" w:color="auto"/>
-              <w:right w:val="single" w:sz="4" w:space="0" w:color="auto"/>
-            </w:tcBorders>
-            <w:vAlign w:val="center"/>
-            <w:hideMark/>
-          </w:tcPr>
-          <w:p>
-            <w:pPr>
-              <w:jc w:val="right"/>
-              <w:rPr>
-                <w:rFonts w:ascii="Times New Roman" w:hAnsi="Times New Roman"/>
-                <w:b/>
-                <w:spacing w:val="0"/>
-                <w:sz w:val="26"/>
-                <w:szCs w:val="26"/>
-              </w:rPr>
-            </w:pPr>
-            <w:r>
-              <w:rPr>
-                <w:rFonts w:ascii="Times New Roman" w:hAnsi="Times New Roman"/>
-                <w:b/>
-                <w:spacing w:val="0"/>
-                <w:sz w:val="26"/>
-                <w:szCs w:val="26"/>
-              </w:rPr>
-              <w:t>243.377.018</w:t>
-            </w:r>
-          </w:p>
-        </w:tc>
-        <w:tc>
-          <w:tcPr>
-            <w:tcW w:w="2341" w:type="pct"/>
-            <w:tcBorders>
-              <w:top w:val="single" w:sz="4" w:space="0" w:color="auto"/>
-              <w:left w:val="single" w:sz="4" w:space="0" w:color="auto"/>
-              <w:bottom w:val="nil"/>
-              <w:right w:val="single" w:sz="4" w:space="0" w:color="auto"/>
-            </w:tcBorders>
-            <w:vAlign w:val="center"/>
-            <w:hideMark/>
-          </w:tcPr>
-          <w:p>
-            <w:pPr>
-              <w:jc w:val="center"/>
-              <w:rPr>
-                <w:rFonts w:ascii="Times New Roman" w:hAnsi="Times New Roman"/>
-                <w:b/>
-                <w:spacing w:val="0"/>
-                <w:sz w:val="26"/>
-                <w:szCs w:val="26"/>
-              </w:rPr>
-            </w:pPr>
-            <w:r>
-              <w:rPr>
-                <w:rFonts w:ascii="Times New Roman" w:hAnsi="Times New Roman"/>
-                <w:b/>
-                <w:spacing w:val="0"/>
-                <w:sz w:val="26"/>
-                <w:szCs w:val="26"/>
-              </w:rPr>
-              <w:t> </w:t>
-            </w:r>
-          </w:p>
-        </w:tc>
-      </w:tr>
-      <w:tr>
-        <w:trPr>
-          <w:trHeight w:val="397"/>
-        </w:trPr>
-        <w:tc>
-          <w:tcPr>
-            <w:tcW w:w="197" w:type="pct"/>
-            <w:tcBorders>
-              <w:top w:val="nil"/>
-              <w:left w:val="single" w:sz="4" w:space="0" w:color="auto"/>
-              <w:bottom w:val="single" w:sz="4" w:space="0" w:color="auto"/>
-              <w:right w:val="single" w:sz="4" w:space="0" w:color="auto"/>
-            </w:tcBorders>
-            <w:noWrap/>
-            <w:vAlign w:val="center"/>
-            <w:hideMark/>
-          </w:tcPr>
-          <w:p>
-            <w:pPr>
-              <w:jc w:val="center"/>
-              <w:rPr>
-                <w:rFonts w:ascii="Times New Roman" w:hAnsi="Times New Roman"/>
-                <w:bCs w:val="0"/>
-                <w:spacing w:val="0"/>
-                <w:sz w:val="26"/>
-                <w:szCs w:val="26"/>
-              </w:rPr>
-            </w:pPr>
-            <w:r>
-              <w:rPr>
-                <w:rFonts w:ascii="Times New Roman" w:hAnsi="Times New Roman"/>
-                <w:bCs w:val="0"/>
-                <w:spacing w:val="0"/>
-                <w:sz w:val="26"/>
-                <w:szCs w:val="26"/>
-              </w:rPr>
-              <w:t> </w:t>
-            </w:r>
-          </w:p>
-        </w:tc>
-        <w:tc>
-          <w:tcPr>
-            <w:tcW w:w="1047" w:type="pct"/>
-            <w:tcBorders>
-              <w:top w:val="nil"/>
-              <w:left w:val="nil"/>
-              <w:bottom w:val="single" w:sz="4" w:space="0" w:color="auto"/>
-              <w:right w:val="single" w:sz="4" w:space="0" w:color="auto"/>
-            </w:tcBorders>
-            <w:vAlign w:val="center"/>
-            <w:hideMark/>
-          </w:tcPr>
-          <w:p>
-            <w:pPr>
-              <w:rPr>
-                <w:rFonts w:ascii="Times New Roman" w:hAnsi="Times New Roman"/>
-                <w:bCs w:val="0"/>
-                <w:spacing w:val="0"/>
-                <w:sz w:val="26"/>
-                <w:szCs w:val="26"/>
-              </w:rPr>
-            </w:pPr>
-            <w:r>
-              <w:rPr>
-                <w:rFonts w:ascii="Times New Roman" w:hAnsi="Times New Roman"/>
-                <w:bCs w:val="0"/>
-                <w:spacing w:val="0"/>
-                <w:sz w:val="26"/>
-                <w:szCs w:val="26"/>
-              </w:rPr>
-              <w:t>Chi phí lập báo cáo kinh tế - kỹ thuật</w:t>
-            </w:r>
-          </w:p>
-        </w:tc>
-        <w:tc>
-          <w:tcPr>
-            <w:tcW w:w="888" w:type="pct"/>
-            <w:tcBorders>
-              <w:top w:val="nil"/>
-              <w:left w:val="nil"/>
-              <w:bottom w:val="single" w:sz="4" w:space="0" w:color="auto"/>
-              <w:right w:val="single" w:sz="4" w:space="0" w:color="auto"/>
-            </w:tcBorders>
-            <w:vAlign w:val="center"/>
-            <w:hideMark/>
-          </w:tcPr>
-          <w:p>
-            <w:pPr>
-              <w:jc w:val="center"/>
-              <w:rPr>
-                <w:rFonts w:ascii="Times New Roman" w:hAnsi="Times New Roman"/>
-                <w:bCs w:val="0"/>
-                <w:spacing w:val="0"/>
-                <w:sz w:val="26"/>
-                <w:szCs w:val="26"/>
-              </w:rPr>
-            </w:pPr>
-            <w:r>
-              <w:rPr>
-                <w:rFonts w:ascii="Times New Roman" w:hAnsi="Times New Roman"/>
-                <w:bCs w:val="0"/>
-                <w:spacing w:val="0"/>
-                <w:sz w:val="26"/>
-                <w:szCs w:val="26"/>
-              </w:rPr>
-              <w:t>3,64% x Gtb + 8% VAT</w:t>
-            </w:r>
-          </w:p>
-        </w:tc>
-        <w:tc>
-          <w:tcPr>
-            <w:tcW w:w="527" w:type="pct"/>
-            <w:tcBorders>
-              <w:top w:val="nil"/>
-              <w:left w:val="nil"/>
-              <w:bottom w:val="single" w:sz="4" w:space="0" w:color="auto"/>
-              <w:right w:val="single" w:sz="4" w:space="0" w:color="auto"/>
-            </w:tcBorders>
-            <w:vAlign w:val="center"/>
-            <w:hideMark/>
-          </w:tcPr>
-          <w:p>
-            <w:pPr>
-              <w:jc w:val="right"/>
-              <w:rPr>
-                <w:rFonts w:ascii="Times New Roman" w:hAnsi="Times New Roman"/>
-                <w:bCs w:val="0"/>
-                <w:spacing w:val="0"/>
-                <w:sz w:val="26"/>
-                <w:szCs w:val="26"/>
-              </w:rPr>
-            </w:pPr>
-            <w:r>
-              <w:rPr>
-                <w:rFonts w:ascii="Times New Roman" w:hAnsi="Times New Roman"/>
-                <w:bCs w:val="0"/>
-                <w:spacing w:val="0"/>
-                <w:sz w:val="26"/>
-                <w:szCs w:val="26"/>
-              </w:rPr>
-              <w:t>243.377.018</w:t>
-            </w:r>
-          </w:p>
-        </w:tc>
-        <w:tc>
-          <w:tcPr>
-            <w:tcW w:w="2341" w:type="pct"/>
-            <w:tcBorders>
-              <w:top w:val="single" w:sz="4" w:space="0" w:color="auto"/>
-              <w:left w:val="single" w:sz="4" w:space="0" w:color="auto"/>
-              <w:bottom w:val="nil"/>
-              <w:right w:val="single" w:sz="4" w:space="0" w:color="auto"/>
-            </w:tcBorders>
-            <w:vAlign w:val="center"/>
-            <w:hideMark/>
-          </w:tcPr>
-          <w:p>
-            <w:pPr>
-              <w:rPr>
-                <w:rFonts w:ascii="Times New Roman" w:hAnsi="Times New Roman"/>
-                <w:bCs w:val="0"/>
-                <w:spacing w:val="0"/>
-                <w:sz w:val="26"/>
-                <w:szCs w:val="26"/>
-              </w:rPr>
-            </w:pPr>
-            <w:r>
-              <w:rPr>
-                <w:rFonts w:ascii="Times New Roman" w:hAnsi="Times New Roman"/>
-                <w:bCs w:val="0"/>
-                <w:spacing w:val="0"/>
-                <w:sz w:val="26"/>
-                <w:szCs w:val="26"/>
-              </w:rPr>
-              <w:t>- Chi phí thiết bị trước thuế (Gtb): 6.190.909.091 đồng</w:t>
-            </w:r>
-            <w:r>
-              <w:rPr>
-                <w:rFonts w:ascii="Times New Roman" w:hAnsi="Times New Roman"/>
-                <w:bCs w:val="0"/>
-                <w:spacing w:val="0"/>
-                <w:sz w:val="26"/>
-                <w:szCs w:val="26"/>
-              </w:rPr>
-              <w:br/>
-              <w:t>- Hệ số 3,64%: Bảng số 2 - Quyết định số 1688/QĐ-BTTTT.</w:t>
-            </w:r>
-          </w:p>
-        </w:tc>
-      </w:tr>
-      <w:tr>
-        <w:trPr>
-          <w:trHeight w:val="397"/>
-        </w:trPr>
-        <w:tc>
-          <w:tcPr>
-            <w:tcW w:w="197" w:type="pct"/>
-            <w:tcBorders>
-              <w:top w:val="nil"/>
-              <w:left w:val="single" w:sz="4" w:space="0" w:color="auto"/>
-              <w:bottom w:val="single" w:sz="4" w:space="0" w:color="auto"/>
-              <w:right w:val="single" w:sz="4" w:space="0" w:color="auto"/>
-            </w:tcBorders>
-            <w:noWrap/>
-            <w:vAlign w:val="center"/>
-            <w:hideMark/>
-          </w:tcPr>
-          <w:p>
-            <w:pPr>
-              <w:jc w:val="center"/>
-              <w:rPr>
-                <w:rFonts w:ascii="Times New Roman" w:hAnsi="Times New Roman"/>
-                <w:b/>
-                <w:spacing w:val="0"/>
-                <w:sz w:val="26"/>
-                <w:szCs w:val="26"/>
-              </w:rPr>
-            </w:pPr>
-            <w:r>
-              <w:rPr>
-                <w:rFonts w:ascii="Times New Roman" w:hAnsi="Times New Roman"/>
-                <w:b/>
-                <w:spacing w:val="0"/>
-                <w:sz w:val="26"/>
-                <w:szCs w:val="26"/>
-              </w:rPr>
-              <w:t>2</w:t>
-            </w:r>
-          </w:p>
-        </w:tc>
-        <w:tc>
-          <w:tcPr>
-            <w:tcW w:w="1047" w:type="pct"/>
-            <w:tcBorders>
-              <w:top w:val="nil"/>
-              <w:left w:val="nil"/>
-              <w:bottom w:val="single" w:sz="4" w:space="0" w:color="auto"/>
-              <w:right w:val="nil"/>
-            </w:tcBorders>
-            <w:vAlign w:val="center"/>
-            <w:hideMark/>
-          </w:tcPr>
-          <w:p>
-            <w:pPr>
-              <w:jc w:val="both"/>
-              <w:rPr>
-                <w:rFonts w:ascii="Times New Roman" w:hAnsi="Times New Roman"/>
-                <w:b/>
-                <w:spacing w:val="0"/>
-                <w:sz w:val="26"/>
-                <w:szCs w:val="26"/>
-              </w:rPr>
-            </w:pPr>
-            <w:r>
-              <w:rPr>
-                <w:rFonts w:ascii="Times New Roman" w:hAnsi="Times New Roman"/>
-                <w:b/>
-                <w:spacing w:val="0"/>
-                <w:sz w:val="26"/>
-                <w:szCs w:val="26"/>
-              </w:rPr>
-              <w:t>Chi phí thẩm tra báo cáo kinh tế - kỹ thuật</w:t>
-            </w:r>
-          </w:p>
-        </w:tc>
-        <w:tc>
-          <w:tcPr>
-            <w:tcW w:w="888" w:type="pct"/>
-            <w:tcBorders>
-              <w:top w:val="nil"/>
-              <w:left w:val="single" w:sz="4" w:space="0" w:color="auto"/>
-              <w:bottom w:val="single" w:sz="4" w:space="0" w:color="auto"/>
-              <w:right w:val="single" w:sz="4" w:space="0" w:color="auto"/>
-            </w:tcBorders>
-            <w:vAlign w:val="center"/>
-            <w:hideMark/>
-          </w:tcPr>
-          <w:p>
-            <w:pPr>
-              <w:jc w:val="center"/>
-              <w:rPr>
-                <w:rFonts w:ascii="Times New Roman" w:hAnsi="Times New Roman"/>
-                <w:bCs w:val="0"/>
-                <w:spacing w:val="0"/>
-                <w:sz w:val="26"/>
-                <w:szCs w:val="26"/>
-              </w:rPr>
-            </w:pPr>
-            <w:r>
-              <w:rPr>
-                <w:rFonts w:ascii="Times New Roman" w:hAnsi="Times New Roman"/>
-                <w:bCs w:val="0"/>
-                <w:spacing w:val="0"/>
-                <w:sz w:val="26"/>
-                <w:szCs w:val="26"/>
-              </w:rPr>
-              <w:t>[40% x (0,126% x Gtb) + 70% x (0,095% x Gtb) + 70% x (0,085% x Gtb)] + 8% VAT</w:t>
-            </w:r>
-          </w:p>
-        </w:tc>
-        <w:tc>
-          <w:tcPr>
-            <w:tcW w:w="527" w:type="pct"/>
-            <w:tcBorders>
-              <w:top w:val="nil"/>
-              <w:left w:val="nil"/>
-              <w:bottom w:val="single" w:sz="4" w:space="0" w:color="auto"/>
-              <w:right w:val="single" w:sz="4" w:space="0" w:color="auto"/>
-            </w:tcBorders>
-            <w:vAlign w:val="center"/>
-            <w:hideMark/>
-          </w:tcPr>
-          <w:p>
-            <w:pPr>
-              <w:jc w:val="right"/>
-              <w:rPr>
-                <w:rFonts w:ascii="Times New Roman" w:hAnsi="Times New Roman"/>
-                <w:b/>
-                <w:spacing w:val="0"/>
-                <w:sz w:val="26"/>
-                <w:szCs w:val="26"/>
-              </w:rPr>
-            </w:pPr>
-            <w:r>
-              <w:rPr>
-                <w:rFonts w:ascii="Times New Roman" w:hAnsi="Times New Roman"/>
-                <w:b/>
-                <w:spacing w:val="0"/>
-                <w:sz w:val="26"/>
-                <w:szCs w:val="26"/>
-              </w:rPr>
-              <w:t>11.794.425</w:t>
-            </w:r>
-          </w:p>
-        </w:tc>
-        <w:tc>
-          <w:tcPr>
-            <w:tcW w:w="2341" w:type="pct"/>
-            <w:tcBorders>
-              <w:top w:val="single" w:sz="4" w:space="0" w:color="auto"/>
-              <w:left w:val="single" w:sz="4" w:space="0" w:color="auto"/>
-              <w:bottom w:val="nil"/>
-              <w:right w:val="single" w:sz="4" w:space="0" w:color="auto"/>
-            </w:tcBorders>
-            <w:vAlign w:val="center"/>
-            <w:hideMark/>
-          </w:tcPr>
-          <w:p>
-            <w:pPr>
-              <w:rPr>
-                <w:rFonts w:ascii="Times New Roman" w:hAnsi="Times New Roman"/>
-                <w:bCs w:val="0"/>
-                <w:spacing w:val="0"/>
-                <w:sz w:val="26"/>
-                <w:szCs w:val="26"/>
-              </w:rPr>
-            </w:pPr>
-            <w:r>
-              <w:rPr>
-                <w:rFonts w:ascii="Times New Roman" w:hAnsi="Times New Roman"/>
-                <w:bCs w:val="0"/>
-                <w:spacing w:val="0"/>
-                <w:sz w:val="26"/>
-                <w:szCs w:val="26"/>
-              </w:rPr>
-              <w:t>- Chi phí thiết bị trước thuế (Gtb): 6.190.909.091 đồng</w:t>
-            </w:r>
-            <w:r>
-              <w:rPr>
-                <w:rFonts w:ascii="Times New Roman" w:hAnsi="Times New Roman"/>
-                <w:bCs w:val="0"/>
-                <w:spacing w:val="0"/>
-                <w:sz w:val="26"/>
-                <w:szCs w:val="26"/>
-              </w:rPr>
-              <w:br/>
-              <w:t>- Trường hợp thẩm tra báo cáo kinh tế - kỹ thuật, đề cương và dự toán chi tiết, chi phí thẩm tra bao gồm: 70% định mức chi phí thẩm tra thiết kế thi công, 70% định mức chi phí thẩm tra dự toán và 40% định mức chi phí thẩm tra tính hiệu quả và khả thi của dự án trong Quyết định số 1688/QĐ-BTTTT ngày 11 tháng 10 năm 2019 của Bộ Thông tin và Truyền thông.</w:t>
-            </w:r>
-            <w:r>
-              <w:rPr>
-                <w:rFonts w:ascii="Times New Roman" w:hAnsi="Times New Roman"/>
-                <w:bCs w:val="0"/>
-                <w:spacing w:val="0"/>
-                <w:sz w:val="26"/>
-                <w:szCs w:val="26"/>
-              </w:rPr>
-              <w:br/>
-              <w:t>- Hệ số 0,126%: Định mức chi phí thẩm tra tính hiệu quả và tính khả thi của dự án đầu tư (Bảng số 4 - Quyết định số 1688/QĐ-BTTTT).</w:t>
-            </w:r>
-            <w:r>
-              <w:rPr>
-                <w:rFonts w:ascii="Times New Roman" w:hAnsi="Times New Roman"/>
-                <w:bCs w:val="0"/>
-                <w:spacing w:val="0"/>
-                <w:sz w:val="26"/>
-                <w:szCs w:val="26"/>
-              </w:rPr>
-              <w:br/>
-              <w:t>- Hệ số 0,095%: Định mức chi phí thẩm tra thiết kế thi công (Bảng số 5 - Quyết định số 1688/QĐ-BTTTT).</w:t>
-            </w:r>
-            <w:r>
-              <w:rPr>
-                <w:rFonts w:ascii="Times New Roman" w:hAnsi="Times New Roman"/>
-                <w:bCs w:val="0"/>
-                <w:spacing w:val="0"/>
-                <w:sz w:val="26"/>
-                <w:szCs w:val="26"/>
-              </w:rPr>
-              <w:br/>
-              <w:t>- Hệ số 0,085%: Định mức chi phí thẩm tra dự toán (Bảng số 6 - Quyết định số 1688/QĐ-BTTTT).</w:t>
-            </w:r>
-          </w:p>
-        </w:tc>
-      </w:tr>
-      <w:tr>
-        <w:trPr>
-          <w:trHeight w:val="397"/>
-        </w:trPr>
-        <w:tc>
-          <w:tcPr>
-            <w:tcW w:w="197" w:type="pct"/>
-            <w:tcBorders>
-              <w:top w:val="nil"/>
-              <w:left w:val="single" w:sz="4" w:space="0" w:color="auto"/>
-              <w:bottom w:val="single" w:sz="4" w:space="0" w:color="auto"/>
-              <w:right w:val="single" w:sz="4" w:space="0" w:color="auto"/>
-            </w:tcBorders>
-            <w:noWrap/>
-            <w:vAlign w:val="center"/>
-            <w:hideMark/>
-          </w:tcPr>
-          <w:p>
-            <w:pPr>
-              <w:jc w:val="center"/>
-              <w:rPr>
-                <w:rFonts w:ascii="Times New Roman" w:hAnsi="Times New Roman"/>
-                <w:b/>
-                <w:spacing w:val="0"/>
-                <w:sz w:val="26"/>
-                <w:szCs w:val="26"/>
-              </w:rPr>
-            </w:pPr>
-            <w:r>
-              <w:rPr>
-                <w:rFonts w:ascii="Times New Roman" w:hAnsi="Times New Roman"/>
-                <w:b/>
-                <w:spacing w:val="0"/>
-                <w:sz w:val="26"/>
-                <w:szCs w:val="26"/>
-              </w:rPr>
-              <w:t> </w:t>
-            </w:r>
-          </w:p>
-        </w:tc>
-        <w:tc>
-          <w:tcPr>
-            <w:tcW w:w="1047" w:type="pct"/>
-            <w:tcBorders>
-              <w:top w:val="nil"/>
-              <w:left w:val="nil"/>
-              <w:bottom w:val="single" w:sz="4" w:space="0" w:color="auto"/>
-              <w:right w:val="single" w:sz="4" w:space="0" w:color="auto"/>
-            </w:tcBorders>
-            <w:vAlign w:val="center"/>
-            <w:hideMark/>
-          </w:tcPr>
-          <w:p>
-            <w:pPr>
-              <w:jc w:val="center"/>
-              <w:rPr>
-                <w:rFonts w:ascii="Times New Roman" w:hAnsi="Times New Roman"/>
-                <w:b/>
-                <w:spacing w:val="0"/>
-                <w:sz w:val="26"/>
-                <w:szCs w:val="26"/>
-              </w:rPr>
-            </w:pPr>
-            <w:r>
-              <w:rPr>
-                <w:rFonts w:ascii="Times New Roman" w:hAnsi="Times New Roman"/>
-                <w:b/>
-                <w:spacing w:val="0"/>
-                <w:sz w:val="26"/>
-                <w:szCs w:val="26"/>
-              </w:rPr>
-              <w:t>TỔNG CỘNG</w:t>
-            </w:r>
-          </w:p>
-        </w:tc>
-        <w:tc>
-          <w:tcPr>
-            <w:tcW w:w="888" w:type="pct"/>
-            <w:tcBorders>
-              <w:top w:val="nil"/>
-              <w:left w:val="nil"/>
-              <w:bottom w:val="single" w:sz="4" w:space="0" w:color="auto"/>
-              <w:right w:val="single" w:sz="4" w:space="0" w:color="auto"/>
-            </w:tcBorders>
-            <w:vAlign w:val="center"/>
-            <w:hideMark/>
-          </w:tcPr>
-          <w:p>
-            <w:pPr>
-              <w:jc w:val="center"/>
-              <w:rPr>
-                <w:rFonts w:ascii="Times New Roman" w:hAnsi="Times New Roman"/>
-                <w:b/>
-                <w:spacing w:val="0"/>
-                <w:sz w:val="26"/>
-                <w:szCs w:val="26"/>
-              </w:rPr>
-            </w:pPr>
-            <w:r>
-              <w:rPr>
-                <w:rFonts w:ascii="Times New Roman" w:hAnsi="Times New Roman"/>
-                <w:b/>
-                <w:spacing w:val="0"/>
-                <w:sz w:val="26"/>
-                <w:szCs w:val="26"/>
-              </w:rPr>
-              <w:t> </w:t>
-            </w:r>
-          </w:p>
-        </w:tc>
-        <w:tc>
-          <w:tcPr>
-            <w:tcW w:w="527" w:type="pct"/>
-            <w:tcBorders>
-              <w:top w:val="nil"/>
-              <w:left w:val="nil"/>
-              <w:bottom w:val="single" w:sz="4" w:space="0" w:color="auto"/>
-              <w:right w:val="single" w:sz="4" w:space="0" w:color="auto"/>
-            </w:tcBorders>
-            <w:vAlign w:val="center"/>
-            <w:hideMark/>
-          </w:tcPr>
-          <w:p>
-            <w:pPr>
-              <w:jc w:val="right"/>
-              <w:rPr>
-                <w:rFonts w:ascii="Times New Roman" w:hAnsi="Times New Roman"/>
-                <w:b/>
-                <w:spacing w:val="0"/>
-                <w:sz w:val="26"/>
-                <w:szCs w:val="26"/>
-              </w:rPr>
-            </w:pPr>
-            <w:r>
-              <w:rPr>
-                <w:rFonts w:ascii="Times New Roman" w:hAnsi="Times New Roman"/>
-                <w:b/>
-                <w:spacing w:val="0"/>
-                <w:sz w:val="26"/>
-                <w:szCs w:val="26"/>
-              </w:rPr>
-              <w:t>255.171.443</w:t>
-            </w:r>
-          </w:p>
-        </w:tc>
-        <w:tc>
-          <w:tcPr>
-            <w:tcW w:w="2341" w:type="pct"/>
-            <w:tcBorders>
-              <w:top w:val="single" w:sz="4" w:space="0" w:color="auto"/>
-              <w:left w:val="nil"/>
-              <w:bottom w:val="single" w:sz="4" w:space="0" w:color="auto"/>
-              <w:right w:val="single" w:sz="4" w:space="0" w:color="auto"/>
-            </w:tcBorders>
-            <w:vAlign w:val="center"/>
-            <w:hideMark/>
-          </w:tcPr>
-          <w:p>
-            <w:pPr>
-              <w:jc w:val="center"/>
-              <w:rPr>
-                <w:rFonts w:ascii="Times New Roman" w:hAnsi="Times New Roman"/>
-                <w:bCs w:val="0"/>
-                <w:spacing w:val="0"/>
-                <w:sz w:val="26"/>
-                <w:szCs w:val="26"/>
-              </w:rPr>
-            </w:pPr>
-            <w:r>
-              <w:rPr>
-                <w:rFonts w:ascii="Times New Roman" w:hAnsi="Times New Roman"/>
-                <w:bCs w:val="0"/>
-                <w:spacing w:val="0"/>
-                <w:sz w:val="26"/>
-                <w:szCs w:val="26"/>
-              </w:rPr>
-              <w:t> </w:t>
-            </w:r>
-          </w:p>
-        </w:tc>
-      </w:tr>
-    </w:tbl>
     <w:p>
       <w:pPr>
         <w:rPr>
@@ -5750,6 +4660,7 @@
   <w:style w:type="character" w:default="1" w:styleId="DefaultParagraphFont">
     <w:name w:val="Default Paragraph Font"/>
     <w:uiPriority w:val="1"/>
+    <w:semiHidden/>
     <w:unhideWhenUsed/>
   </w:style>
   <w:style w:type="table" w:default="1" w:styleId="TableNormal">

</xml_diff>

<commit_message>
fix: remove unnecessary whitespace in template1.docx
</commit_message>
<xml_diff>
--- a/src/assets/template1.docx
+++ b/src/assets/template1.docx
@@ -734,50 +734,40 @@
         <w:ind w:left="675"/>
         <w:rPr>
           <w:rFonts w:ascii="Times New Roman" w:hAnsi="Times New Roman"/>
-          <w:b/>
+          <w:bCs w:val="0"/>
           <w:i/>
           <w:iCs/>
           <w:sz w:val="28"/>
           <w:lang w:val="vi-VN"/>
         </w:rPr>
       </w:pPr>
-    </w:p>
-    <w:p>
-      <w:pPr>
-        <w:pStyle w:val="Picture"/>
-        <w:tabs>
-          <w:tab w:val="left" w:pos="993"/>
-        </w:tabs>
-        <w:spacing w:before="120" w:after="120" w:line="276" w:lineRule="auto"/>
-        <w:ind w:left="675"/>
+      <w:r>
         <w:rPr>
           <w:rFonts w:ascii="Times New Roman" w:hAnsi="Times New Roman"/>
           <w:bCs w:val="0"/>
+          <w:i/>
+          <w:iCs/>
+          <w:sz w:val="28"/>
+        </w:rPr>
+        <w:t>{</w:t>
+      </w:r>
+      <w:r>
+        <w:rPr>
+          <w:rFonts w:ascii="Times New Roman" w:hAnsi="Times New Roman"/>
+          <w:bCs w:val="0"/>
+          <w:i/>
+          <w:iCs/>
           <w:sz w:val="28"/>
           <w:lang w:val="vi-VN"/>
         </w:rPr>
-      </w:pPr>
+        <w:t>thongTinPhapLiChuanBi</w:t>
+      </w:r>
       <w:r>
         <w:rPr>
           <w:rFonts w:ascii="Times New Roman" w:hAnsi="Times New Roman"/>
           <w:bCs w:val="0"/>
-          <w:sz w:val="28"/>
-        </w:rPr>
-        <w:t>{</w:t>
-      </w:r>
-      <w:r>
-        <w:rPr>
-          <w:rFonts w:ascii="Times New Roman" w:hAnsi="Times New Roman"/>
-          <w:bCs w:val="0"/>
-          <w:sz w:val="28"/>
-          <w:lang w:val="vi-VN"/>
-        </w:rPr>
-        <w:t>thongTinPhapLiChuanBi</w:t>
-      </w:r>
-      <w:r>
-        <w:rPr>
-          <w:rFonts w:ascii="Times New Roman" w:hAnsi="Times New Roman"/>
-          <w:bCs w:val="0"/>
+          <w:i/>
+          <w:iCs/>
           <w:sz w:val="28"/>
         </w:rPr>
         <w:t>}</w:t>
@@ -1707,7 +1697,6 @@
                 <w:sz w:val="28"/>
                 <w:lang w:eastAsia="x-none"/>
               </w:rPr>
-              <w:lastRenderedPageBreak/>
               <w:t>………</w:t>
             </w:r>
           </w:p>

</xml_diff>